<commit_message>
Remove hardcoded sources from Electric heat pump section
Removed standalone ACEEE and HVAC.com sources that were not in the underlying Methodology document to ensure the live version matches source documents.

Co-Authored-By: Claude Sonnet 4.5 <noreply@anthropic.com>
</commit_message>
<xml_diff>
--- a/Methodology.docx
+++ b/Methodology.docx
@@ -5336,6 +5336,14 @@
         </w:rPr>
         <w:t xml:space="preserve"> per mile.</w:t>
       </w:r>
+    </w:p>
+    <w:p>
+      <w:pPr>
+        <w:pStyle w:val="PlainText"/>
+        <w:rPr>
+          <w:rFonts w:ascii="Courier New" w:hAnsi="Courier New" w:cs="Courier New"/>
+        </w:rPr>
+      </w:pPr>
     </w:p>
     <w:p>
       <w:pPr>

</xml_diff>